<commit_message>
Moved homepage from Home/Index to Task/HomePage. Also datas in tables are corrected
</commit_message>
<xml_diff>
--- a/Iteration_Report/Iteration2_Report.docx
+++ b/Iteration_Report/Iteration2_Report.docx
@@ -1168,15 +1168,7 @@
               <w:spacing w:line="240" w:lineRule="auto"/>
             </w:pPr>
             <w:r>
-              <w:t xml:space="preserve">The server is not responding </w:t>
-            </w:r>
-            <w:proofErr w:type="gramStart"/>
-            <w:r>
-              <w:t>at the moment</w:t>
-            </w:r>
-            <w:proofErr w:type="gramEnd"/>
-            <w:r>
-              <w:t>.</w:t>
+              <w:t>The server is not responding at the moment.</w:t>
             </w:r>
           </w:p>
         </w:tc>
@@ -1653,15 +1645,7 @@
               <w:spacing w:line="240" w:lineRule="auto"/>
             </w:pPr>
             <w:r>
-              <w:t xml:space="preserve">The server is not responding </w:t>
-            </w:r>
-            <w:proofErr w:type="gramStart"/>
-            <w:r>
-              <w:t>at the moment</w:t>
-            </w:r>
-            <w:proofErr w:type="gramEnd"/>
-            <w:r>
-              <w:t>.</w:t>
+              <w:t>The server is not responding at the moment.</w:t>
             </w:r>
           </w:p>
         </w:tc>
@@ -2143,15 +2127,7 @@
               <w:spacing w:line="240" w:lineRule="auto"/>
             </w:pPr>
             <w:r>
-              <w:t xml:space="preserve">The server is not responding </w:t>
-            </w:r>
-            <w:proofErr w:type="gramStart"/>
-            <w:r>
-              <w:t>at the moment</w:t>
-            </w:r>
-            <w:proofErr w:type="gramEnd"/>
-            <w:r>
-              <w:t>.</w:t>
+              <w:t>The server is not responding at the moment.</w:t>
             </w:r>
           </w:p>
         </w:tc>
@@ -2636,15 +2612,7 @@
               <w:spacing w:line="240" w:lineRule="auto"/>
             </w:pPr>
             <w:r>
-              <w:t xml:space="preserve">The server is not responding </w:t>
-            </w:r>
-            <w:proofErr w:type="gramStart"/>
-            <w:r>
-              <w:t>at the moment</w:t>
-            </w:r>
-            <w:proofErr w:type="gramEnd"/>
-            <w:r>
-              <w:t>.</w:t>
+              <w:t>The server is not responding at the moment.</w:t>
             </w:r>
           </w:p>
         </w:tc>
@@ -3137,15 +3105,7 @@
               <w:spacing w:line="240" w:lineRule="auto"/>
             </w:pPr>
             <w:r>
-              <w:t xml:space="preserve">The server is not responding </w:t>
-            </w:r>
-            <w:proofErr w:type="gramStart"/>
-            <w:r>
-              <w:t>at the moment</w:t>
-            </w:r>
-            <w:proofErr w:type="gramEnd"/>
-            <w:r>
-              <w:t>.</w:t>
+              <w:t>The server is not responding at the moment.</w:t>
             </w:r>
           </w:p>
         </w:tc>
@@ -3599,15 +3559,7 @@
               <w:spacing w:line="240" w:lineRule="auto"/>
             </w:pPr>
             <w:r>
-              <w:t xml:space="preserve">The server is not responding </w:t>
-            </w:r>
-            <w:proofErr w:type="gramStart"/>
-            <w:r>
-              <w:t>at the moment</w:t>
-            </w:r>
-            <w:proofErr w:type="gramEnd"/>
-            <w:r>
-              <w:t>.</w:t>
+              <w:t>The server is not responding at the moment.</w:t>
             </w:r>
           </w:p>
         </w:tc>
@@ -4063,15 +4015,7 @@
               <w:spacing w:line="240" w:lineRule="auto"/>
             </w:pPr>
             <w:r>
-              <w:t xml:space="preserve">The server is not responding </w:t>
-            </w:r>
-            <w:proofErr w:type="gramStart"/>
-            <w:r>
-              <w:t>at the moment</w:t>
-            </w:r>
-            <w:proofErr w:type="gramEnd"/>
-            <w:r>
-              <w:t>.</w:t>
+              <w:t>The server is not responding at the moment.</w:t>
             </w:r>
           </w:p>
         </w:tc>
@@ -4080,26 +4024,27 @@
     <w:p/>
     <w:p/>
     <w:p/>
+    <w:p/>
+    <w:p/>
+    <w:p/>
+    <w:p/>
+    <w:p/>
+    <w:p/>
+    <w:p/>
     <w:p>
       <w:pPr>
         <w:pStyle w:val="Heading2"/>
       </w:pPr>
       <w:bookmarkStart w:id="1" w:name="_Toc161517221"/>
       <w:r>
+        <w:lastRenderedPageBreak/>
         <w:t>Sequence Diagram</w:t>
       </w:r>
       <w:bookmarkEnd w:id="1"/>
     </w:p>
     <w:p/>
-    <w:p/>
-    <w:p/>
-    <w:p/>
-    <w:p/>
-    <w:p/>
-    <w:p/>
     <w:p>
       <w:r>
-        <w:lastRenderedPageBreak/>
         <w:t>Sequence Diagram Edit</w:t>
       </w:r>
     </w:p>

</xml_diff>

<commit_message>
Bugs in demo fixed, Iteration Report 2 and Meeting_Minutes updated
</commit_message>
<xml_diff>
--- a/Iteration_Report/Iteration2_Report.docx
+++ b/Iteration_Report/Iteration2_Report.docx
@@ -239,7 +239,7 @@
           <w:r>
             <w:fldChar w:fldCharType="separate"/>
           </w:r>
-          <w:hyperlink w:anchor="_Toc161517220" w:history="1">
+          <w:hyperlink w:anchor="_Toc161573398" w:history="1">
             <w:r>
               <w:rPr>
                 <w:rStyle w:val="Hyperlink"/>
@@ -266,7 +266,7 @@
                 <w:noProof/>
                 <w:webHidden/>
               </w:rPr>
-              <w:instrText xml:space="preserve"> PAGEREF _Toc161517220 \h </w:instrText>
+              <w:instrText xml:space="preserve"> PAGEREF _Toc161573398 \h </w:instrText>
             </w:r>
             <w:r>
               <w:rPr>
@@ -313,7 +313,7 @@
               <w14:ligatures w14:val="standardContextual"/>
             </w:rPr>
           </w:pPr>
-          <w:hyperlink w:anchor="_Toc161517221" w:history="1">
+          <w:hyperlink w:anchor="_Toc161573399" w:history="1">
             <w:r>
               <w:rPr>
                 <w:rStyle w:val="Hyperlink"/>
@@ -340,7 +340,7 @@
                 <w:noProof/>
                 <w:webHidden/>
               </w:rPr>
-              <w:instrText xml:space="preserve"> PAGEREF _Toc161517221 \h </w:instrText>
+              <w:instrText xml:space="preserve"> PAGEREF _Toc161573399 \h </w:instrText>
             </w:r>
             <w:r>
               <w:rPr>
@@ -360,7 +360,7 @@
                 <w:noProof/>
                 <w:webHidden/>
               </w:rPr>
-              <w:t>9</w:t>
+              <w:t>10</w:t>
             </w:r>
             <w:r>
               <w:rPr>
@@ -387,7 +387,7 @@
               <w14:ligatures w14:val="standardContextual"/>
             </w:rPr>
           </w:pPr>
-          <w:hyperlink w:anchor="_Toc161517222" w:history="1">
+          <w:hyperlink w:anchor="_Toc161573400" w:history="1">
             <w:r>
               <w:rPr>
                 <w:rStyle w:val="Hyperlink"/>
@@ -414,7 +414,7 @@
                 <w:noProof/>
                 <w:webHidden/>
               </w:rPr>
-              <w:instrText xml:space="preserve"> PAGEREF _Toc161517222 \h </w:instrText>
+              <w:instrText xml:space="preserve"> PAGEREF _Toc161573400 \h </w:instrText>
             </w:r>
             <w:r>
               <w:rPr>
@@ -461,13 +461,13 @@
               <w14:ligatures w14:val="standardContextual"/>
             </w:rPr>
           </w:pPr>
-          <w:hyperlink w:anchor="_Toc161517223" w:history="1">
+          <w:hyperlink w:anchor="_Toc161573401" w:history="1">
             <w:r>
               <w:rPr>
                 <w:rStyle w:val="Hyperlink"/>
                 <w:noProof/>
               </w:rPr>
-              <w:t>Heading 4</w:t>
+              <w:t>Working Code Demonstration</w:t>
             </w:r>
             <w:r>
               <w:rPr>
@@ -488,7 +488,7 @@
                 <w:noProof/>
                 <w:webHidden/>
               </w:rPr>
-              <w:instrText xml:space="preserve"> PAGEREF _Toc161517223 \h </w:instrText>
+              <w:instrText xml:space="preserve"> PAGEREF _Toc161573401 \h </w:instrText>
             </w:r>
             <w:r>
               <w:rPr>
@@ -508,155 +508,7 @@
                 <w:noProof/>
                 <w:webHidden/>
               </w:rPr>
-              <w:t>13</w:t>
-            </w:r>
-            <w:r>
-              <w:rPr>
-                <w:noProof/>
-                <w:webHidden/>
-              </w:rPr>
-              <w:fldChar w:fldCharType="end"/>
-            </w:r>
-          </w:hyperlink>
-        </w:p>
-        <w:p>
-          <w:pPr>
-            <w:pStyle w:val="TOC2"/>
-            <w:tabs>
-              <w:tab w:val="right" w:leader="dot" w:pos="9350"/>
-            </w:tabs>
-            <w:rPr>
-              <w:rFonts w:eastAsiaTheme="minorEastAsia"/>
-              <w:noProof/>
-              <w:kern w:val="2"/>
-              <w:sz w:val="24"/>
-              <w:szCs w:val="24"/>
-              <w:lang w:eastAsia="zh-CN"/>
-              <w14:ligatures w14:val="standardContextual"/>
-            </w:rPr>
-          </w:pPr>
-          <w:hyperlink w:anchor="_Toc161517224" w:history="1">
-            <w:r>
-              <w:rPr>
-                <w:rStyle w:val="Hyperlink"/>
-                <w:noProof/>
-              </w:rPr>
-              <w:t>Heading 5</w:t>
-            </w:r>
-            <w:r>
-              <w:rPr>
-                <w:noProof/>
-                <w:webHidden/>
-              </w:rPr>
-              <w:tab/>
-            </w:r>
-            <w:r>
-              <w:rPr>
-                <w:noProof/>
-                <w:webHidden/>
-              </w:rPr>
-              <w:fldChar w:fldCharType="begin"/>
-            </w:r>
-            <w:r>
-              <w:rPr>
-                <w:noProof/>
-                <w:webHidden/>
-              </w:rPr>
-              <w:instrText xml:space="preserve"> PAGEREF _Toc161517224 \h </w:instrText>
-            </w:r>
-            <w:r>
-              <w:rPr>
-                <w:noProof/>
-                <w:webHidden/>
-              </w:rPr>
-            </w:r>
-            <w:r>
-              <w:rPr>
-                <w:noProof/>
-                <w:webHidden/>
-              </w:rPr>
-              <w:fldChar w:fldCharType="separate"/>
-            </w:r>
-            <w:r>
-              <w:rPr>
-                <w:noProof/>
-                <w:webHidden/>
-              </w:rPr>
-              <w:t>13</w:t>
-            </w:r>
-            <w:r>
-              <w:rPr>
-                <w:noProof/>
-                <w:webHidden/>
-              </w:rPr>
-              <w:fldChar w:fldCharType="end"/>
-            </w:r>
-          </w:hyperlink>
-        </w:p>
-        <w:p>
-          <w:pPr>
-            <w:pStyle w:val="TOC2"/>
-            <w:tabs>
-              <w:tab w:val="right" w:leader="dot" w:pos="9350"/>
-            </w:tabs>
-            <w:rPr>
-              <w:rFonts w:eastAsiaTheme="minorEastAsia"/>
-              <w:noProof/>
-              <w:kern w:val="2"/>
-              <w:sz w:val="24"/>
-              <w:szCs w:val="24"/>
-              <w:lang w:eastAsia="zh-CN"/>
-              <w14:ligatures w14:val="standardContextual"/>
-            </w:rPr>
-          </w:pPr>
-          <w:hyperlink w:anchor="_Toc161517225" w:history="1">
-            <w:r>
-              <w:rPr>
-                <w:rStyle w:val="Hyperlink"/>
-                <w:noProof/>
-              </w:rPr>
-              <w:t>Working Code Demonstration</w:t>
-            </w:r>
-            <w:r>
-              <w:rPr>
-                <w:noProof/>
-                <w:webHidden/>
-              </w:rPr>
-              <w:tab/>
-            </w:r>
-            <w:r>
-              <w:rPr>
-                <w:noProof/>
-                <w:webHidden/>
-              </w:rPr>
-              <w:fldChar w:fldCharType="begin"/>
-            </w:r>
-            <w:r>
-              <w:rPr>
-                <w:noProof/>
-                <w:webHidden/>
-              </w:rPr>
-              <w:instrText xml:space="preserve"> PAGEREF _Toc161517225 \h </w:instrText>
-            </w:r>
-            <w:r>
-              <w:rPr>
-                <w:noProof/>
-                <w:webHidden/>
-              </w:rPr>
-            </w:r>
-            <w:r>
-              <w:rPr>
-                <w:noProof/>
-                <w:webHidden/>
-              </w:rPr>
-              <w:fldChar w:fldCharType="separate"/>
-            </w:r>
-            <w:r>
-              <w:rPr>
-                <w:noProof/>
-                <w:webHidden/>
-              </w:rPr>
-              <w:t>13</w:t>
+              <w:t>14</w:t>
             </w:r>
             <w:r>
               <w:rPr>
@@ -689,7 +541,7 @@
       <w:pPr>
         <w:pStyle w:val="Heading2"/>
       </w:pPr>
-      <w:bookmarkStart w:id="0" w:name="_Toc161517220"/>
+      <w:bookmarkStart w:id="0" w:name="_Toc161573398"/>
       <w:r>
         <w:lastRenderedPageBreak/>
         <w:t>Use Case Description</w:t>
@@ -1168,7 +1020,15 @@
               <w:spacing w:line="240" w:lineRule="auto"/>
             </w:pPr>
             <w:r>
-              <w:t>The server is not responding at the moment.</w:t>
+              <w:t xml:space="preserve">The server is not responding </w:t>
+            </w:r>
+            <w:proofErr w:type="gramStart"/>
+            <w:r>
+              <w:t>at the moment</w:t>
+            </w:r>
+            <w:proofErr w:type="gramEnd"/>
+            <w:r>
+              <w:t>.</w:t>
             </w:r>
           </w:p>
         </w:tc>
@@ -1645,7 +1505,15 @@
               <w:spacing w:line="240" w:lineRule="auto"/>
             </w:pPr>
             <w:r>
-              <w:t>The server is not responding at the moment.</w:t>
+              <w:t xml:space="preserve">The server is not responding </w:t>
+            </w:r>
+            <w:proofErr w:type="gramStart"/>
+            <w:r>
+              <w:t>at the moment</w:t>
+            </w:r>
+            <w:proofErr w:type="gramEnd"/>
+            <w:r>
+              <w:t>.</w:t>
             </w:r>
           </w:p>
         </w:tc>
@@ -2127,7 +1995,15 @@
               <w:spacing w:line="240" w:lineRule="auto"/>
             </w:pPr>
             <w:r>
-              <w:t>The server is not responding at the moment.</w:t>
+              <w:t xml:space="preserve">The server is not responding </w:t>
+            </w:r>
+            <w:proofErr w:type="gramStart"/>
+            <w:r>
+              <w:t>at the moment</w:t>
+            </w:r>
+            <w:proofErr w:type="gramEnd"/>
+            <w:r>
+              <w:t>.</w:t>
             </w:r>
           </w:p>
         </w:tc>
@@ -2612,7 +2488,15 @@
               <w:spacing w:line="240" w:lineRule="auto"/>
             </w:pPr>
             <w:r>
-              <w:t>The server is not responding at the moment.</w:t>
+              <w:t xml:space="preserve">The server is not responding </w:t>
+            </w:r>
+            <w:proofErr w:type="gramStart"/>
+            <w:r>
+              <w:t>at the moment</w:t>
+            </w:r>
+            <w:proofErr w:type="gramEnd"/>
+            <w:r>
+              <w:t>.</w:t>
             </w:r>
           </w:p>
         </w:tc>
@@ -3105,7 +2989,15 @@
               <w:spacing w:line="240" w:lineRule="auto"/>
             </w:pPr>
             <w:r>
-              <w:t>The server is not responding at the moment.</w:t>
+              <w:t xml:space="preserve">The server is not responding </w:t>
+            </w:r>
+            <w:proofErr w:type="gramStart"/>
+            <w:r>
+              <w:t>at the moment</w:t>
+            </w:r>
+            <w:proofErr w:type="gramEnd"/>
+            <w:r>
+              <w:t>.</w:t>
             </w:r>
           </w:p>
         </w:tc>
@@ -3559,7 +3451,15 @@
               <w:spacing w:line="240" w:lineRule="auto"/>
             </w:pPr>
             <w:r>
-              <w:t>The server is not responding at the moment.</w:t>
+              <w:t xml:space="preserve">The server is not responding </w:t>
+            </w:r>
+            <w:proofErr w:type="gramStart"/>
+            <w:r>
+              <w:t>at the moment</w:t>
+            </w:r>
+            <w:proofErr w:type="gramEnd"/>
+            <w:r>
+              <w:t>.</w:t>
             </w:r>
           </w:p>
         </w:tc>
@@ -4015,7 +3915,15 @@
               <w:spacing w:line="240" w:lineRule="auto"/>
             </w:pPr>
             <w:r>
-              <w:t>The server is not responding at the moment.</w:t>
+              <w:t xml:space="preserve">The server is not responding </w:t>
+            </w:r>
+            <w:proofErr w:type="gramStart"/>
+            <w:r>
+              <w:t>at the moment</w:t>
+            </w:r>
+            <w:proofErr w:type="gramEnd"/>
+            <w:r>
+              <w:t>.</w:t>
             </w:r>
           </w:p>
         </w:tc>
@@ -4035,7 +3943,7 @@
       <w:pPr>
         <w:pStyle w:val="Heading2"/>
       </w:pPr>
-      <w:bookmarkStart w:id="1" w:name="_Toc161517221"/>
+      <w:bookmarkStart w:id="1" w:name="_Toc161573399"/>
       <w:r>
         <w:lastRenderedPageBreak/>
         <w:t>Sequence Diagram</w:t>
@@ -4213,7 +4121,7 @@
       <w:pPr>
         <w:pStyle w:val="Heading2"/>
       </w:pPr>
-      <w:bookmarkStart w:id="2" w:name="_Toc161517222"/>
+      <w:bookmarkStart w:id="2" w:name="_Toc161573400"/>
       <w:r>
         <w:lastRenderedPageBreak/>
         <w:t>Entity Relationship Diagram</w:t>
@@ -4263,37 +4171,28 @@
       </w:r>
     </w:p>
     <w:p/>
+    <w:p/>
+    <w:p/>
+    <w:p/>
+    <w:p/>
+    <w:p/>
+    <w:p/>
+    <w:p/>
+    <w:p/>
+    <w:p/>
+    <w:p/>
+    <w:p/>
+    <w:p/>
     <w:p>
       <w:pPr>
         <w:pStyle w:val="Heading2"/>
       </w:pPr>
-      <w:bookmarkStart w:id="3" w:name="_Toc161517223"/>
+      <w:bookmarkStart w:id="3" w:name="_Toc161573401"/>
       <w:r>
-        <w:t>Heading 4</w:t>
+        <w:lastRenderedPageBreak/>
+        <w:t>Working Code Demonstration</w:t>
       </w:r>
       <w:bookmarkEnd w:id="3"/>
-    </w:p>
-    <w:p/>
-    <w:p>
-      <w:pPr>
-        <w:pStyle w:val="Heading2"/>
-      </w:pPr>
-      <w:bookmarkStart w:id="4" w:name="_Toc161517224"/>
-      <w:r>
-        <w:t>Heading 5</w:t>
-      </w:r>
-      <w:bookmarkEnd w:id="4"/>
-    </w:p>
-    <w:p/>
-    <w:p>
-      <w:pPr>
-        <w:pStyle w:val="Heading2"/>
-      </w:pPr>
-      <w:bookmarkStart w:id="5" w:name="_Toc161517225"/>
-      <w:r>
-        <w:t>Working Code Demonstration</w:t>
-      </w:r>
-      <w:bookmarkEnd w:id="5"/>
     </w:p>
     <w:p>
       <w:pPr>
@@ -4302,17 +4201,20 @@
           <w:iCs/>
         </w:rPr>
       </w:pPr>
-      <w:r>
-        <w:rPr>
-          <w:i/>
-          <w:iCs/>
-        </w:rPr>
-        <w:t>[Insert link to recorded video]</w:t>
-      </w:r>
+      <w:hyperlink r:id="rId15" w:history="1">
+        <w:r>
+          <w:rPr>
+            <w:rStyle w:val="Hyperlink"/>
+            <w:i/>
+            <w:iCs/>
+          </w:rPr>
+          <w:t>https://stuconestogacon.sharepoint.com.mcas.ms/sites/CC_Group2_Capstone/_layouts/15/stream.aspx?id=%2Fsites%2FCC%5FGroup2%5FCapstone%2FShared%20Documents%2FGeneral%2FRecordings%2FNew%20channel%20meeting%2D20240317%5F125324%2DMeeting%20Recording%2Emp4&amp;referrer=StreamWebApp%2EWeb&amp;referrerScenario=AddressBarCopied%2Eview</w:t>
+        </w:r>
+      </w:hyperlink>
     </w:p>
     <w:p/>
     <w:sectPr>
-      <w:headerReference w:type="default" r:id="rId15"/>
+      <w:headerReference w:type="default" r:id="rId16"/>
       <w:pgSz w:w="12240" w:h="15840"/>
       <w:pgMar w:top="1440" w:right="1440" w:bottom="1440" w:left="1440" w:header="708" w:footer="708" w:gutter="0"/>
       <w:cols w:space="708"/>
@@ -7797,6 +7699,30 @@
       <w:lang w:val="en-US"/>
     </w:rPr>
   </w:style>
+  <w:style w:type="character" w:styleId="UnresolvedMention">
+    <w:name w:val="Unresolved Mention"/>
+    <w:basedOn w:val="DefaultParagraphFont"/>
+    <w:uiPriority w:val="99"/>
+    <w:semiHidden/>
+    <w:unhideWhenUsed/>
+    <w:rsid w:val="00F46109"/>
+    <w:rPr>
+      <w:color w:val="605E5C"/>
+      <w:shd w:val="clear" w:color="auto" w:fill="E1DFDD"/>
+    </w:rPr>
+  </w:style>
+  <w:style w:type="character" w:styleId="FollowedHyperlink">
+    <w:name w:val="FollowedHyperlink"/>
+    <w:basedOn w:val="DefaultParagraphFont"/>
+    <w:uiPriority w:val="99"/>
+    <w:semiHidden/>
+    <w:unhideWhenUsed/>
+    <w:rsid w:val="00D56DCF"/>
+    <w:rPr>
+      <w:color w:val="954F72" w:themeColor="followedHyperlink"/>
+      <w:u w:val="single"/>
+    </w:rPr>
+  </w:style>
 </w:styles>
 </file>
 
@@ -8096,30 +8022,6 @@
 </file>
 
 <file path=customXml/item1.xml><?xml version="1.0" encoding="utf-8"?>
-<?mso-contentType ?>
-<FormTemplates xmlns="http://schemas.microsoft.com/sharepoint/v3/contenttype/forms">
-  <Display>DocumentLibraryForm</Display>
-  <Edit>DocumentLibraryForm</Edit>
-  <New>DocumentLibraryForm</New>
-</FormTemplates>
-</file>
-
-<file path=customXml/item2.xml><?xml version="1.0" encoding="utf-8"?>
-<b:Sources xmlns:b="http://schemas.openxmlformats.org/officeDocument/2006/bibliography" xmlns="http://schemas.openxmlformats.org/officeDocument/2006/bibliography" SelectedStyle="\APASixthEditionOfficeOnline.xsl" StyleName="APA" Version="6"/>
-</file>
-
-<file path=customXml/item3.xml><?xml version="1.0" encoding="utf-8"?>
-<p:properties xmlns:p="http://schemas.microsoft.com/office/2006/metadata/properties" xmlns:xsi="http://www.w3.org/2001/XMLSchema-instance" xmlns:pc="http://schemas.microsoft.com/office/infopath/2007/PartnerControls">
-  <documentManagement>
-    <lcf76f155ced4ddcb4097134ff3c332f xmlns="a1e7187b-45d7-4b0b-bba7-dc63b8bbb5b4">
-      <Terms xmlns="http://schemas.microsoft.com/office/infopath/2007/PartnerControls"/>
-    </lcf76f155ced4ddcb4097134ff3c332f>
-    <TaxCatchAll xmlns="65b9d225-16ca-46f6-ae18-b6551cf021c0" xsi:nil="true"/>
-  </documentManagement>
-</p:properties>
-</file>
-
-<file path=customXml/item4.xml><?xml version="1.0" encoding="utf-8"?>
 <ct:contentTypeSchema xmlns:ct="http://schemas.microsoft.com/office/2006/metadata/contentType" xmlns:ma="http://schemas.microsoft.com/office/2006/metadata/properties/metaAttributes" ct:_="" ma:_="" ma:contentTypeName="Document" ma:contentTypeID="0x01010026FD05EB56FECE40B429A2882E76EFBE" ma:contentTypeVersion="12" ma:contentTypeDescription="Create a new document." ma:contentTypeScope="" ma:versionID="d0b42309774119f5dcc422c245407344">
   <xsd:schema xmlns:xsd="http://www.w3.org/2001/XMLSchema" xmlns:xs="http://www.w3.org/2001/XMLSchema" xmlns:p="http://schemas.microsoft.com/office/2006/metadata/properties" xmlns:ns2="a1e7187b-45d7-4b0b-bba7-dc63b8bbb5b4" xmlns:ns3="65b9d225-16ca-46f6-ae18-b6551cf021c0" targetNamespace="http://schemas.microsoft.com/office/2006/metadata/properties" ma:root="true" ma:fieldsID="9aa116f817a62313d8a59877ac597812" ns2:_="" ns3:_="">
     <xsd:import namespace="a1e7187b-45d7-4b0b-bba7-dc63b8bbb5b4"/>
@@ -8322,34 +8224,31 @@
 </ct:contentTypeSchema>
 </file>
 
-<file path=customXml/itemProps1.xml><?xml version="1.0" encoding="utf-8"?>
-<ds:datastoreItem xmlns:ds="http://schemas.openxmlformats.org/officeDocument/2006/customXml" ds:itemID="{92898621-988E-4BB3-9F07-663088B9D8FF}">
-  <ds:schemaRefs>
-    <ds:schemaRef ds:uri="http://schemas.microsoft.com/sharepoint/v3/contenttype/forms"/>
-  </ds:schemaRefs>
-</ds:datastoreItem>
+<file path=customXml/item2.xml><?xml version="1.0" encoding="utf-8"?>
+<p:properties xmlns:p="http://schemas.microsoft.com/office/2006/metadata/properties" xmlns:xsi="http://www.w3.org/2001/XMLSchema-instance" xmlns:pc="http://schemas.microsoft.com/office/infopath/2007/PartnerControls">
+  <documentManagement>
+    <lcf76f155ced4ddcb4097134ff3c332f xmlns="a1e7187b-45d7-4b0b-bba7-dc63b8bbb5b4">
+      <Terms xmlns="http://schemas.microsoft.com/office/infopath/2007/PartnerControls"/>
+    </lcf76f155ced4ddcb4097134ff3c332f>
+    <TaxCatchAll xmlns="65b9d225-16ca-46f6-ae18-b6551cf021c0" xsi:nil="true"/>
+  </documentManagement>
+</p:properties>
 </file>
 
-<file path=customXml/itemProps2.xml><?xml version="1.0" encoding="utf-8"?>
-<ds:datastoreItem xmlns:ds="http://schemas.openxmlformats.org/officeDocument/2006/customXml" ds:itemID="{21A6F5D6-F20B-4AEF-9FCB-45959D87FC43}">
-  <ds:schemaRefs>
-    <ds:schemaRef ds:uri="http://schemas.openxmlformats.org/officeDocument/2006/bibliography"/>
-  </ds:schemaRefs>
-</ds:datastoreItem>
+<file path=customXml/item3.xml><?xml version="1.0" encoding="utf-8"?>
+<b:Sources xmlns:b="http://schemas.openxmlformats.org/officeDocument/2006/bibliography" xmlns="http://schemas.openxmlformats.org/officeDocument/2006/bibliography" SelectedStyle="\APASixthEditionOfficeOnline.xsl" StyleName="APA" Version="6"/>
 </file>
 
-<file path=customXml/itemProps3.xml><?xml version="1.0" encoding="utf-8"?>
-<ds:datastoreItem xmlns:ds="http://schemas.openxmlformats.org/officeDocument/2006/customXml" ds:itemID="{BACB5288-1AE4-4BD1-ADB4-F0BA3CBF956E}">
-  <ds:schemaRefs>
-    <ds:schemaRef ds:uri="http://schemas.microsoft.com/office/2006/metadata/properties"/>
-    <ds:schemaRef ds:uri="http://schemas.microsoft.com/office/infopath/2007/PartnerControls"/>
-    <ds:schemaRef ds:uri="a1e7187b-45d7-4b0b-bba7-dc63b8bbb5b4"/>
-    <ds:schemaRef ds:uri="65b9d225-16ca-46f6-ae18-b6551cf021c0"/>
-  </ds:schemaRefs>
-</ds:datastoreItem>
+<file path=customXml/item4.xml><?xml version="1.0" encoding="utf-8"?>
+<?mso-contentType ?>
+<FormTemplates xmlns="http://schemas.microsoft.com/sharepoint/v3/contenttype/forms">
+  <Display>DocumentLibraryForm</Display>
+  <Edit>DocumentLibraryForm</Edit>
+  <New>DocumentLibraryForm</New>
+</FormTemplates>
 </file>
 
-<file path=customXml/itemProps4.xml><?xml version="1.0" encoding="utf-8"?>
+<file path=customXml/itemProps1.xml><?xml version="1.0" encoding="utf-8"?>
 <ds:datastoreItem xmlns:ds="http://schemas.openxmlformats.org/officeDocument/2006/customXml" ds:itemID="{6F48D017-865D-4654-B784-339577352FD3}">
   <ds:schemaRefs>
     <ds:schemaRef ds:uri="http://schemas.microsoft.com/office/2006/metadata/contentType"/>
@@ -8366,4 +8265,31 @@
     <ds:schemaRef ds:uri="http://schemas.microsoft.com/internal/obd"/>
   </ds:schemaRefs>
 </ds:datastoreItem>
+</file>
+
+<file path=customXml/itemProps2.xml><?xml version="1.0" encoding="utf-8"?>
+<ds:datastoreItem xmlns:ds="http://schemas.openxmlformats.org/officeDocument/2006/customXml" ds:itemID="{BACB5288-1AE4-4BD1-ADB4-F0BA3CBF956E}">
+  <ds:schemaRefs>
+    <ds:schemaRef ds:uri="http://schemas.microsoft.com/office/2006/metadata/properties"/>
+    <ds:schemaRef ds:uri="http://schemas.microsoft.com/office/infopath/2007/PartnerControls"/>
+    <ds:schemaRef ds:uri="a1e7187b-45d7-4b0b-bba7-dc63b8bbb5b4"/>
+    <ds:schemaRef ds:uri="65b9d225-16ca-46f6-ae18-b6551cf021c0"/>
+  </ds:schemaRefs>
+</ds:datastoreItem>
+</file>
+
+<file path=customXml/itemProps3.xml><?xml version="1.0" encoding="utf-8"?>
+<ds:datastoreItem xmlns:ds="http://schemas.openxmlformats.org/officeDocument/2006/customXml" ds:itemID="{21A6F5D6-F20B-4AEF-9FCB-45959D87FC43}">
+  <ds:schemaRefs>
+    <ds:schemaRef ds:uri="http://schemas.openxmlformats.org/officeDocument/2006/bibliography"/>
+  </ds:schemaRefs>
+</ds:datastoreItem>
+</file>
+
+<file path=customXml/itemProps4.xml><?xml version="1.0" encoding="utf-8"?>
+<ds:datastoreItem xmlns:ds="http://schemas.openxmlformats.org/officeDocument/2006/customXml" ds:itemID="{92898621-988E-4BB3-9F07-663088B9D8FF}">
+  <ds:schemaRefs>
+    <ds:schemaRef ds:uri="http://schemas.microsoft.com/sharepoint/v3/contenttype/forms"/>
+  </ds:schemaRefs>
+</ds:datastoreItem>
 </file>
</xml_diff>